<commit_message>
Description of the subject area
</commit_message>
<xml_diff>
--- a/Project_1.docx
+++ b/Project_1.docx
@@ -714,7 +714,6 @@
           <w:rFonts w:ascii="Times New Roman" w:hAnsi="Times New Roman" w:cs="Times New Roman"/>
           <w:sz w:val="28"/>
           <w:szCs w:val="28"/>
-          <w:highlight w:val="yellow"/>
         </w:rPr>
         <w:t>В число задач входит создание АИС или в данном случае сайта для бронирования помещений, базы(возможно баз) данных в котором будет собрана информация о антикафе нужная клиенту такая как меню, количество и вид помещений, а также их размеры, тарифы с целью более качественного обслуживания клиентов и привлечения их внимания к еще не известному антикафе.</w:t>
       </w:r>
@@ -847,7 +846,16 @@
           <w:sz w:val="28"/>
           <w:szCs w:val="28"/>
         </w:rPr>
-        <w:t>администратор.</w:t>
+        <w:t>администратор</w:t>
+      </w:r>
+      <w:r>
+        <w:rPr>
+          <w:rFonts w:ascii="Times New Roman" w:hAnsi="Times New Roman" w:cs="Times New Roman"/>
+          <w:sz w:val="28"/>
+          <w:szCs w:val="28"/>
+          <w:lang w:val="en-US"/>
+        </w:rPr>
+        <w:t>.</w:t>
       </w:r>
     </w:p>
     <w:p>
@@ -883,15 +891,7 @@
           <w:sz w:val="28"/>
           <w:szCs w:val="28"/>
         </w:rPr>
-        <w:t xml:space="preserve"> </w:t>
-      </w:r>
-      <w:r>
-        <w:rPr>
-          <w:rFonts w:ascii="Times New Roman" w:hAnsi="Times New Roman" w:cs="Times New Roman"/>
-          <w:sz w:val="28"/>
-          <w:szCs w:val="28"/>
-        </w:rPr>
-        <w:t>или арендовали</w:t>
+        <w:t xml:space="preserve"> или арендовали</w:t>
       </w:r>
       <w:r>
         <w:rPr>
@@ -999,6 +999,39 @@
           <w:sz w:val="28"/>
           <w:szCs w:val="28"/>
         </w:rPr>
+        <w:t>номер заявки</w:t>
+      </w:r>
+      <w:r>
+        <w:rPr>
+          <w:rFonts w:ascii="Times New Roman" w:hAnsi="Times New Roman" w:cs="Times New Roman"/>
+          <w:sz w:val="28"/>
+          <w:szCs w:val="28"/>
+        </w:rPr>
+        <w:t>;</w:t>
+      </w:r>
+    </w:p>
+    <w:p>
+      <w:pPr>
+        <w:pStyle w:val="a3"/>
+        <w:numPr>
+          <w:ilvl w:val="0"/>
+          <w:numId w:val="4"/>
+        </w:numPr>
+        <w:spacing w:after="0" w:line="360" w:lineRule="auto"/>
+        <w:ind w:left="851" w:hanging="284"/>
+        <w:jc w:val="both"/>
+        <w:rPr>
+          <w:rFonts w:ascii="Times New Roman" w:hAnsi="Times New Roman" w:cs="Times New Roman"/>
+          <w:sz w:val="28"/>
+          <w:szCs w:val="28"/>
+        </w:rPr>
+      </w:pPr>
+      <w:r>
+        <w:rPr>
+          <w:rFonts w:ascii="Times New Roman" w:hAnsi="Times New Roman" w:cs="Times New Roman"/>
+          <w:sz w:val="28"/>
+          <w:szCs w:val="28"/>
+        </w:rPr>
         <w:t>название (</w:t>
       </w:r>
       <w:r>
@@ -1024,6 +1057,185 @@
           <w:szCs w:val="28"/>
         </w:rPr>
         <w:t xml:space="preserve"> помещения</w:t>
+      </w:r>
+      <w:r>
+        <w:rPr>
+          <w:rFonts w:ascii="Times New Roman" w:hAnsi="Times New Roman" w:cs="Times New Roman"/>
+          <w:sz w:val="28"/>
+          <w:szCs w:val="28"/>
+        </w:rPr>
+        <w:t>.</w:t>
+      </w:r>
+    </w:p>
+    <w:p>
+      <w:pPr>
+        <w:spacing w:after="0" w:line="360" w:lineRule="auto"/>
+        <w:ind w:left="567"/>
+        <w:jc w:val="both"/>
+        <w:rPr>
+          <w:rFonts w:ascii="Times New Roman" w:hAnsi="Times New Roman" w:cs="Times New Roman"/>
+          <w:sz w:val="28"/>
+          <w:szCs w:val="28"/>
+        </w:rPr>
+      </w:pPr>
+      <w:r>
+        <w:rPr>
+          <w:rFonts w:ascii="Times New Roman" w:hAnsi="Times New Roman" w:cs="Times New Roman"/>
+          <w:sz w:val="28"/>
+          <w:szCs w:val="28"/>
+        </w:rPr>
+        <w:t>Клиенту при работе с системой предоставляется такие возможности, как:</w:t>
+      </w:r>
+    </w:p>
+    <w:p>
+      <w:pPr>
+        <w:pStyle w:val="a3"/>
+        <w:numPr>
+          <w:ilvl w:val="0"/>
+          <w:numId w:val="13"/>
+        </w:numPr>
+        <w:spacing w:after="0" w:line="360" w:lineRule="auto"/>
+        <w:ind w:left="851" w:hanging="284"/>
+        <w:jc w:val="both"/>
+        <w:rPr>
+          <w:rFonts w:ascii="Times New Roman" w:hAnsi="Times New Roman" w:cs="Times New Roman"/>
+          <w:sz w:val="28"/>
+          <w:szCs w:val="28"/>
+        </w:rPr>
+      </w:pPr>
+      <w:r>
+        <w:rPr>
+          <w:rFonts w:ascii="Times New Roman" w:hAnsi="Times New Roman" w:cs="Times New Roman"/>
+          <w:sz w:val="28"/>
+          <w:szCs w:val="28"/>
+        </w:rPr>
+        <w:t>регистрация на сайте;</w:t>
+      </w:r>
+    </w:p>
+    <w:p>
+      <w:pPr>
+        <w:pStyle w:val="a3"/>
+        <w:numPr>
+          <w:ilvl w:val="0"/>
+          <w:numId w:val="13"/>
+        </w:numPr>
+        <w:spacing w:after="0" w:line="360" w:lineRule="auto"/>
+        <w:ind w:left="851" w:hanging="284"/>
+        <w:jc w:val="both"/>
+        <w:rPr>
+          <w:rFonts w:ascii="Times New Roman" w:hAnsi="Times New Roman" w:cs="Times New Roman"/>
+          <w:sz w:val="28"/>
+          <w:szCs w:val="28"/>
+        </w:rPr>
+      </w:pPr>
+      <w:r>
+        <w:rPr>
+          <w:rFonts w:ascii="Times New Roman" w:hAnsi="Times New Roman" w:cs="Times New Roman"/>
+          <w:sz w:val="28"/>
+          <w:szCs w:val="28"/>
+        </w:rPr>
+        <w:t>редактировать профиль;</w:t>
+      </w:r>
+    </w:p>
+    <w:p>
+      <w:pPr>
+        <w:pStyle w:val="a3"/>
+        <w:numPr>
+          <w:ilvl w:val="0"/>
+          <w:numId w:val="13"/>
+        </w:numPr>
+        <w:spacing w:after="0" w:line="360" w:lineRule="auto"/>
+        <w:ind w:left="851" w:hanging="284"/>
+        <w:jc w:val="both"/>
+        <w:rPr>
+          <w:rFonts w:ascii="Times New Roman" w:hAnsi="Times New Roman" w:cs="Times New Roman"/>
+          <w:sz w:val="28"/>
+          <w:szCs w:val="28"/>
+        </w:rPr>
+      </w:pPr>
+      <w:r>
+        <w:rPr>
+          <w:rFonts w:ascii="Times New Roman" w:hAnsi="Times New Roman" w:cs="Times New Roman"/>
+          <w:sz w:val="28"/>
+          <w:szCs w:val="28"/>
+        </w:rPr>
+        <w:t>просмотр текущей и прошедшей брони;</w:t>
+      </w:r>
+    </w:p>
+    <w:p>
+      <w:pPr>
+        <w:pStyle w:val="a3"/>
+        <w:numPr>
+          <w:ilvl w:val="0"/>
+          <w:numId w:val="13"/>
+        </w:numPr>
+        <w:spacing w:after="0" w:line="360" w:lineRule="auto"/>
+        <w:ind w:left="851" w:hanging="284"/>
+        <w:jc w:val="both"/>
+        <w:rPr>
+          <w:rFonts w:ascii="Times New Roman" w:hAnsi="Times New Roman" w:cs="Times New Roman"/>
+          <w:sz w:val="28"/>
+          <w:szCs w:val="28"/>
+        </w:rPr>
+      </w:pPr>
+      <w:r>
+        <w:rPr>
+          <w:rFonts w:ascii="Times New Roman" w:hAnsi="Times New Roman" w:cs="Times New Roman"/>
+          <w:sz w:val="28"/>
+          <w:szCs w:val="28"/>
+        </w:rPr>
+        <w:t>просмотр меню и комнат;</w:t>
+      </w:r>
+    </w:p>
+    <w:p>
+      <w:pPr>
+        <w:pStyle w:val="a3"/>
+        <w:numPr>
+          <w:ilvl w:val="0"/>
+          <w:numId w:val="13"/>
+        </w:numPr>
+        <w:spacing w:after="0" w:line="360" w:lineRule="auto"/>
+        <w:ind w:left="851" w:hanging="284"/>
+        <w:jc w:val="both"/>
+        <w:rPr>
+          <w:rFonts w:ascii="Times New Roman" w:hAnsi="Times New Roman" w:cs="Times New Roman"/>
+          <w:sz w:val="28"/>
+          <w:szCs w:val="28"/>
+        </w:rPr>
+      </w:pPr>
+      <w:r>
+        <w:rPr>
+          <w:rFonts w:ascii="Times New Roman" w:hAnsi="Times New Roman" w:cs="Times New Roman"/>
+          <w:sz w:val="28"/>
+          <w:szCs w:val="28"/>
+        </w:rPr>
+        <w:t>бронь комнат;</w:t>
+      </w:r>
+    </w:p>
+    <w:p>
+      <w:pPr>
+        <w:pStyle w:val="a3"/>
+        <w:numPr>
+          <w:ilvl w:val="0"/>
+          <w:numId w:val="13"/>
+        </w:numPr>
+        <w:spacing w:after="0" w:line="360" w:lineRule="auto"/>
+        <w:ind w:left="851" w:hanging="284"/>
+        <w:jc w:val="both"/>
+        <w:rPr>
+          <w:rFonts w:ascii="Times New Roman" w:hAnsi="Times New Roman" w:cs="Times New Roman"/>
+          <w:sz w:val="28"/>
+          <w:szCs w:val="28"/>
+        </w:rPr>
+      </w:pPr>
+      <w:r>
+        <w:rPr>
+          <w:rFonts w:ascii="Times New Roman" w:hAnsi="Times New Roman" w:cs="Times New Roman"/>
+          <w:sz w:val="28"/>
+          <w:szCs w:val="28"/>
+        </w:rPr>
+        <w:lastRenderedPageBreak/>
+        <w:t>(отзыв)</w:t>
       </w:r>
       <w:r>
         <w:rPr>
@@ -1184,6 +1396,14 @@
         </w:rPr>
         <w:t>.</w:t>
       </w:r>
+      <w:r>
+        <w:rPr>
+          <w:rFonts w:ascii="Times New Roman" w:hAnsi="Times New Roman" w:cs="Times New Roman"/>
+          <w:sz w:val="28"/>
+          <w:szCs w:val="28"/>
+        </w:rPr>
+        <w:t xml:space="preserve"> (бронь автоматически)</w:t>
+      </w:r>
     </w:p>
     <w:p>
       <w:pPr>
@@ -1259,7 +1479,23 @@
           <w:sz w:val="28"/>
           <w:szCs w:val="28"/>
         </w:rPr>
-        <w:t>редактирование услуг;</w:t>
+        <w:t>редактирование услуг</w:t>
+      </w:r>
+      <w:r>
+        <w:rPr>
+          <w:rFonts w:ascii="Times New Roman" w:hAnsi="Times New Roman" w:cs="Times New Roman"/>
+          <w:sz w:val="28"/>
+          <w:szCs w:val="28"/>
+        </w:rPr>
+        <w:t xml:space="preserve"> (добавление, удаление, изменение)</w:t>
+      </w:r>
+      <w:r>
+        <w:rPr>
+          <w:rFonts w:ascii="Times New Roman" w:hAnsi="Times New Roman" w:cs="Times New Roman"/>
+          <w:sz w:val="28"/>
+          <w:szCs w:val="28"/>
+        </w:rPr>
+        <w:t>;</w:t>
       </w:r>
     </w:p>
     <w:p>
@@ -1284,8 +1520,39 @@
           <w:sz w:val="28"/>
           <w:szCs w:val="28"/>
         </w:rPr>
-        <w:lastRenderedPageBreak/>
-        <w:t>координирует работу сотрудников;</w:t>
+        <w:t>координирует работу сотрудников</w:t>
+      </w:r>
+      <w:r>
+        <w:rPr>
+          <w:rFonts w:ascii="Times New Roman" w:hAnsi="Times New Roman" w:cs="Times New Roman"/>
+          <w:sz w:val="28"/>
+          <w:szCs w:val="28"/>
+        </w:rPr>
+        <w:t xml:space="preserve"> (добавляет или убирает их</w:t>
+      </w:r>
+      <w:r>
+        <w:rPr>
+          <w:rFonts w:ascii="Times New Roman" w:hAnsi="Times New Roman" w:cs="Times New Roman"/>
+          <w:sz w:val="28"/>
+          <w:szCs w:val="28"/>
+        </w:rPr>
+        <w:t>?</w:t>
+      </w:r>
+      <w:r>
+        <w:rPr>
+          <w:rFonts w:ascii="Times New Roman" w:hAnsi="Times New Roman" w:cs="Times New Roman"/>
+          <w:sz w:val="28"/>
+          <w:szCs w:val="28"/>
+        </w:rPr>
+        <w:t>)</w:t>
+      </w:r>
+      <w:r>
+        <w:rPr>
+          <w:rFonts w:ascii="Times New Roman" w:hAnsi="Times New Roman" w:cs="Times New Roman"/>
+          <w:sz w:val="28"/>
+          <w:szCs w:val="28"/>
+        </w:rPr>
+        <w:t>;</w:t>
       </w:r>
     </w:p>
     <w:p>
@@ -1310,7 +1577,7 @@
           <w:sz w:val="28"/>
           <w:szCs w:val="28"/>
         </w:rPr>
-        <w:t>просмотр всех заявок сотрудников (принятие/отклонение);</w:t>
+        <w:t>просмотр информации о всех заявках клиентов;</w:t>
       </w:r>
     </w:p>
     <w:p>
@@ -1335,178 +1602,24 @@
           <w:sz w:val="28"/>
           <w:szCs w:val="28"/>
         </w:rPr>
-        <w:t>просмотр информации о всех заявках клиентов;</w:t>
-      </w:r>
-    </w:p>
-    <w:p>
-      <w:pPr>
-        <w:spacing w:after="0" w:line="360" w:lineRule="auto"/>
-        <w:ind w:left="567"/>
-        <w:jc w:val="both"/>
-        <w:rPr>
-          <w:rFonts w:ascii="Times New Roman" w:hAnsi="Times New Roman" w:cs="Times New Roman"/>
-          <w:sz w:val="28"/>
-          <w:szCs w:val="28"/>
-        </w:rPr>
-      </w:pPr>
-      <w:r>
-        <w:rPr>
-          <w:rFonts w:ascii="Times New Roman" w:hAnsi="Times New Roman" w:cs="Times New Roman"/>
-          <w:sz w:val="28"/>
-          <w:szCs w:val="28"/>
-        </w:rPr>
-        <w:t>Отправленные клиентами заявки содержат следующую информацию:</w:t>
-      </w:r>
-    </w:p>
-    <w:p>
-      <w:pPr>
-        <w:pStyle w:val="a3"/>
-        <w:numPr>
-          <w:ilvl w:val="0"/>
-          <w:numId w:val="11"/>
-        </w:numPr>
-        <w:spacing w:after="0" w:line="360" w:lineRule="auto"/>
-        <w:ind w:left="851" w:hanging="284"/>
-        <w:jc w:val="both"/>
-        <w:rPr>
-          <w:rFonts w:ascii="Times New Roman" w:hAnsi="Times New Roman" w:cs="Times New Roman"/>
-          <w:sz w:val="28"/>
-          <w:szCs w:val="28"/>
-        </w:rPr>
-      </w:pPr>
-      <w:r>
-        <w:rPr>
-          <w:rFonts w:ascii="Times New Roman" w:hAnsi="Times New Roman" w:cs="Times New Roman"/>
-          <w:sz w:val="28"/>
-          <w:szCs w:val="28"/>
-        </w:rPr>
-        <w:t>ФИО клиента;</w:t>
-      </w:r>
-    </w:p>
-    <w:p>
-      <w:pPr>
-        <w:pStyle w:val="a3"/>
-        <w:numPr>
-          <w:ilvl w:val="0"/>
-          <w:numId w:val="11"/>
-        </w:numPr>
-        <w:spacing w:after="0" w:line="360" w:lineRule="auto"/>
-        <w:ind w:left="851" w:hanging="284"/>
-        <w:jc w:val="both"/>
-        <w:rPr>
-          <w:rFonts w:ascii="Times New Roman" w:hAnsi="Times New Roman" w:cs="Times New Roman"/>
-          <w:sz w:val="28"/>
-          <w:szCs w:val="28"/>
-        </w:rPr>
-      </w:pPr>
-      <w:r>
-        <w:rPr>
-          <w:rFonts w:ascii="Times New Roman" w:hAnsi="Times New Roman" w:cs="Times New Roman"/>
-          <w:sz w:val="28"/>
-          <w:szCs w:val="28"/>
-        </w:rPr>
-        <w:t>номер заявки;</w:t>
-      </w:r>
-    </w:p>
-    <w:p>
-      <w:pPr>
-        <w:pStyle w:val="a3"/>
-        <w:numPr>
-          <w:ilvl w:val="0"/>
-          <w:numId w:val="11"/>
-        </w:numPr>
-        <w:spacing w:after="0" w:line="360" w:lineRule="auto"/>
-        <w:ind w:left="851" w:hanging="284"/>
-        <w:jc w:val="both"/>
-        <w:rPr>
-          <w:rFonts w:ascii="Times New Roman" w:hAnsi="Times New Roman" w:cs="Times New Roman"/>
-          <w:sz w:val="28"/>
-          <w:szCs w:val="28"/>
-        </w:rPr>
-      </w:pPr>
-      <w:r>
-        <w:rPr>
-          <w:rFonts w:ascii="Times New Roman" w:hAnsi="Times New Roman" w:cs="Times New Roman"/>
-          <w:sz w:val="28"/>
-          <w:szCs w:val="28"/>
-        </w:rPr>
-        <w:t>название (номер) помещения;</w:t>
-      </w:r>
-    </w:p>
-    <w:p>
-      <w:pPr>
-        <w:pStyle w:val="a3"/>
-        <w:numPr>
-          <w:ilvl w:val="0"/>
-          <w:numId w:val="11"/>
-        </w:numPr>
-        <w:spacing w:after="0" w:line="360" w:lineRule="auto"/>
-        <w:ind w:left="851" w:hanging="284"/>
-        <w:jc w:val="both"/>
-        <w:rPr>
-          <w:rFonts w:ascii="Times New Roman" w:hAnsi="Times New Roman" w:cs="Times New Roman"/>
-          <w:sz w:val="28"/>
-          <w:szCs w:val="28"/>
-        </w:rPr>
-      </w:pPr>
-      <w:r>
-        <w:rPr>
-          <w:rFonts w:ascii="Times New Roman" w:hAnsi="Times New Roman" w:cs="Times New Roman"/>
-          <w:sz w:val="28"/>
-          <w:szCs w:val="28"/>
-        </w:rPr>
-        <w:t>дата и время;</w:t>
-      </w:r>
-    </w:p>
-    <w:p>
-      <w:pPr>
-        <w:pStyle w:val="a3"/>
-        <w:numPr>
-          <w:ilvl w:val="0"/>
-          <w:numId w:val="11"/>
-        </w:numPr>
-        <w:spacing w:after="0" w:line="360" w:lineRule="auto"/>
-        <w:ind w:left="851" w:hanging="284"/>
-        <w:jc w:val="both"/>
-        <w:rPr>
-          <w:rFonts w:ascii="Times New Roman" w:hAnsi="Times New Roman" w:cs="Times New Roman"/>
-          <w:sz w:val="28"/>
-          <w:szCs w:val="28"/>
-        </w:rPr>
-      </w:pPr>
-      <w:r>
-        <w:rPr>
-          <w:rFonts w:ascii="Times New Roman" w:hAnsi="Times New Roman" w:cs="Times New Roman"/>
-          <w:sz w:val="28"/>
-          <w:szCs w:val="28"/>
-        </w:rPr>
-        <w:t>телефо</w:t>
-      </w:r>
-      <w:r>
-        <w:rPr>
-          <w:rFonts w:ascii="Times New Roman" w:hAnsi="Times New Roman" w:cs="Times New Roman"/>
-          <w:sz w:val="28"/>
-          <w:szCs w:val="28"/>
-        </w:rPr>
-        <w:t>н;</w:t>
-      </w:r>
-    </w:p>
-    <w:p>
-      <w:pPr>
-        <w:pStyle w:val="a3"/>
-        <w:numPr>
-          <w:ilvl w:val="0"/>
-          <w:numId w:val="11"/>
-        </w:numPr>
-        <w:spacing w:after="0" w:line="360" w:lineRule="auto"/>
-        <w:ind w:left="851" w:hanging="284"/>
-        <w:jc w:val="both"/>
-        <w:rPr>
-          <w:rFonts w:ascii="Times New Roman" w:hAnsi="Times New Roman" w:cs="Times New Roman"/>
-          <w:sz w:val="28"/>
-          <w:szCs w:val="28"/>
-        </w:rPr>
-      </w:pPr>
+        <w:t>вносит в чек-лист новые товары</w:t>
+      </w:r>
+      <w:r>
+        <w:rPr>
+          <w:rFonts w:ascii="Times New Roman" w:hAnsi="Times New Roman" w:cs="Times New Roman"/>
+          <w:sz w:val="28"/>
+          <w:szCs w:val="28"/>
+        </w:rPr>
+        <w:t xml:space="preserve"> (приставки, мебель, еду, технику и т.д.)</w:t>
+      </w:r>
+      <w:r>
+        <w:rPr>
+          <w:rFonts w:ascii="Times New Roman" w:hAnsi="Times New Roman" w:cs="Times New Roman"/>
+          <w:sz w:val="28"/>
+          <w:szCs w:val="28"/>
+        </w:rPr>
+        <w:t xml:space="preserve">. </w:t>
+      </w:r>
     </w:p>
     <w:p>
       <w:pPr>
@@ -1536,20 +1649,37 @@
           <w:numId w:val="12"/>
         </w:numPr>
         <w:spacing w:after="0" w:line="360" w:lineRule="auto"/>
-        <w:jc w:val="both"/>
-        <w:rPr>
-          <w:rFonts w:ascii="Times New Roman" w:hAnsi="Times New Roman" w:cs="Times New Roman"/>
-          <w:sz w:val="28"/>
-          <w:szCs w:val="28"/>
-        </w:rPr>
-      </w:pPr>
-      <w:r>
-        <w:rPr>
-          <w:rFonts w:ascii="Times New Roman" w:hAnsi="Times New Roman" w:cs="Times New Roman"/>
-          <w:sz w:val="28"/>
-          <w:szCs w:val="28"/>
-        </w:rPr>
-        <w:t>не авторизированный пользователь не может войти в личный кабинет и пользоваться своими возможностями авторизированной учётной записи;</w:t>
+        <w:ind w:left="851" w:hanging="284"/>
+        <w:jc w:val="both"/>
+        <w:rPr>
+          <w:rFonts w:ascii="Times New Roman" w:hAnsi="Times New Roman" w:cs="Times New Roman"/>
+          <w:sz w:val="28"/>
+          <w:szCs w:val="28"/>
+        </w:rPr>
+      </w:pPr>
+      <w:r>
+        <w:rPr>
+          <w:rFonts w:ascii="Times New Roman" w:hAnsi="Times New Roman" w:cs="Times New Roman"/>
+          <w:sz w:val="28"/>
+          <w:szCs w:val="28"/>
+        </w:rPr>
+        <w:t xml:space="preserve">не авторизированный пользователь не может войти в личный кабинет и пользоваться </w:t>
+      </w:r>
+      <w:r>
+        <w:rPr>
+          <w:rFonts w:ascii="Times New Roman" w:hAnsi="Times New Roman" w:cs="Times New Roman"/>
+          <w:sz w:val="28"/>
+          <w:szCs w:val="28"/>
+        </w:rPr>
+        <w:t xml:space="preserve">своими </w:t>
+      </w:r>
+      <w:r>
+        <w:rPr>
+          <w:rFonts w:ascii="Times New Roman" w:hAnsi="Times New Roman" w:cs="Times New Roman"/>
+          <w:sz w:val="28"/>
+          <w:szCs w:val="28"/>
+        </w:rPr>
+        <w:t>возможностями авторизированной учётной записи;</w:t>
       </w:r>
     </w:p>
     <w:p>
@@ -1560,44 +1690,21 @@
           <w:numId w:val="12"/>
         </w:numPr>
         <w:spacing w:after="0" w:line="360" w:lineRule="auto"/>
-        <w:jc w:val="both"/>
-        <w:rPr>
-          <w:rFonts w:ascii="Times New Roman" w:hAnsi="Times New Roman" w:cs="Times New Roman"/>
-          <w:sz w:val="28"/>
-          <w:szCs w:val="28"/>
-        </w:rPr>
-      </w:pPr>
-      <w:r>
-        <w:rPr>
-          <w:rFonts w:ascii="Times New Roman" w:hAnsi="Times New Roman" w:cs="Times New Roman"/>
-          <w:sz w:val="28"/>
-          <w:szCs w:val="28"/>
-        </w:rPr>
-        <w:t>ставится запрет клиентам на оформление записи онлайн, если они</w:t>
-      </w:r>
-      <w:r>
-        <w:rPr>
-          <w:rFonts w:ascii="Times New Roman" w:hAnsi="Times New Roman" w:cs="Times New Roman"/>
-          <w:sz w:val="28"/>
-          <w:szCs w:val="28"/>
-        </w:rPr>
-        <w:t xml:space="preserve"> предварительно</w:t>
-      </w:r>
-      <w:r>
-        <w:rPr>
-          <w:rFonts w:ascii="Times New Roman" w:hAnsi="Times New Roman" w:cs="Times New Roman"/>
-          <w:sz w:val="28"/>
-          <w:szCs w:val="28"/>
-        </w:rPr>
-        <w:t xml:space="preserve"> не отменили запись</w:t>
-      </w:r>
-      <w:r>
-        <w:rPr>
-          <w:rFonts w:ascii="Times New Roman" w:hAnsi="Times New Roman" w:cs="Times New Roman"/>
-          <w:sz w:val="28"/>
-          <w:szCs w:val="28"/>
-        </w:rPr>
-        <w:t>, когда не пришли на бронь;</w:t>
+        <w:ind w:left="851" w:hanging="284"/>
+        <w:jc w:val="both"/>
+        <w:rPr>
+          <w:rFonts w:ascii="Times New Roman" w:hAnsi="Times New Roman" w:cs="Times New Roman"/>
+          <w:sz w:val="28"/>
+          <w:szCs w:val="28"/>
+        </w:rPr>
+      </w:pPr>
+      <w:r>
+        <w:rPr>
+          <w:rFonts w:ascii="Times New Roman" w:hAnsi="Times New Roman" w:cs="Times New Roman"/>
+          <w:sz w:val="28"/>
+          <w:szCs w:val="28"/>
+        </w:rPr>
+        <w:t>дата брони не должна быть позже, чем текущая дата;</w:t>
       </w:r>
     </w:p>
     <w:p>
@@ -1608,13 +1715,47 @@
           <w:numId w:val="12"/>
         </w:numPr>
         <w:spacing w:after="0" w:line="360" w:lineRule="auto"/>
-        <w:jc w:val="both"/>
-        <w:rPr>
-          <w:rFonts w:ascii="Times New Roman" w:hAnsi="Times New Roman" w:cs="Times New Roman"/>
-          <w:sz w:val="28"/>
-          <w:szCs w:val="28"/>
-        </w:rPr>
-      </w:pPr>
+        <w:ind w:left="851" w:hanging="284"/>
+        <w:jc w:val="both"/>
+        <w:rPr>
+          <w:rFonts w:ascii="Times New Roman" w:hAnsi="Times New Roman" w:cs="Times New Roman"/>
+          <w:sz w:val="28"/>
+          <w:szCs w:val="28"/>
+        </w:rPr>
+      </w:pPr>
+      <w:r>
+        <w:rPr>
+          <w:rFonts w:ascii="Times New Roman" w:hAnsi="Times New Roman" w:cs="Times New Roman"/>
+          <w:sz w:val="28"/>
+          <w:szCs w:val="28"/>
+        </w:rPr>
+        <w:t>ограничение на набор символов в ФИО 50/100 символов;</w:t>
+      </w:r>
+    </w:p>
+    <w:p>
+      <w:pPr>
+        <w:pStyle w:val="a3"/>
+        <w:numPr>
+          <w:ilvl w:val="0"/>
+          <w:numId w:val="12"/>
+        </w:numPr>
+        <w:spacing w:after="0" w:line="360" w:lineRule="auto"/>
+        <w:ind w:left="851" w:hanging="284"/>
+        <w:jc w:val="both"/>
+        <w:rPr>
+          <w:rFonts w:ascii="Times New Roman" w:hAnsi="Times New Roman" w:cs="Times New Roman"/>
+          <w:sz w:val="28"/>
+          <w:szCs w:val="28"/>
+        </w:rPr>
+      </w:pPr>
+      <w:r>
+        <w:rPr>
+          <w:rFonts w:ascii="Times New Roman" w:hAnsi="Times New Roman" w:cs="Times New Roman"/>
+          <w:sz w:val="28"/>
+          <w:szCs w:val="28"/>
+        </w:rPr>
+        <w:t>в регистрации обязательно должны быть заполнены все поля ввода;</w:t>
+      </w:r>
     </w:p>
     <w:sectPr>
       <w:pgSz w:w="11906" w:h="16838"/>
@@ -2711,6 +2852,119 @@
     </w:lvl>
   </w:abstractNum>
   <w:abstractNum w:abstractNumId="10" w15:restartNumberingAfterBreak="0">
+    <w:nsid w:val="5E2154E6"/>
+    <w:multiLevelType w:val="hybridMultilevel"/>
+    <w:tmpl w:val="3DB8335C"/>
+    <w:lvl w:ilvl="0" w:tplc="9B603AB2">
+      <w:start w:val="1"/>
+      <w:numFmt w:val="bullet"/>
+      <w:lvlText w:val="-"/>
+      <w:lvlJc w:val="left"/>
+      <w:pPr>
+        <w:ind w:left="1356" w:hanging="360"/>
+      </w:pPr>
+      <w:rPr>
+        <w:rFonts w:ascii="Times New Roman" w:hAnsi="Times New Roman" w:cs="Times New Roman" w:hint="default"/>
+      </w:rPr>
+    </w:lvl>
+    <w:lvl w:ilvl="1" w:tplc="04190003" w:tentative="1">
+      <w:start w:val="1"/>
+      <w:numFmt w:val="bullet"/>
+      <w:lvlText w:val="o"/>
+      <w:lvlJc w:val="left"/>
+      <w:pPr>
+        <w:ind w:left="2076" w:hanging="360"/>
+      </w:pPr>
+      <w:rPr>
+        <w:rFonts w:ascii="Courier New" w:hAnsi="Courier New" w:cs="Courier New" w:hint="default"/>
+      </w:rPr>
+    </w:lvl>
+    <w:lvl w:ilvl="2" w:tplc="04190005" w:tentative="1">
+      <w:start w:val="1"/>
+      <w:numFmt w:val="bullet"/>
+      <w:lvlText w:val=""/>
+      <w:lvlJc w:val="left"/>
+      <w:pPr>
+        <w:ind w:left="2796" w:hanging="360"/>
+      </w:pPr>
+      <w:rPr>
+        <w:rFonts w:ascii="Wingdings" w:hAnsi="Wingdings" w:hint="default"/>
+      </w:rPr>
+    </w:lvl>
+    <w:lvl w:ilvl="3" w:tplc="04190001" w:tentative="1">
+      <w:start w:val="1"/>
+      <w:numFmt w:val="bullet"/>
+      <w:lvlText w:val=""/>
+      <w:lvlJc w:val="left"/>
+      <w:pPr>
+        <w:ind w:left="3516" w:hanging="360"/>
+      </w:pPr>
+      <w:rPr>
+        <w:rFonts w:ascii="Symbol" w:hAnsi="Symbol" w:hint="default"/>
+      </w:rPr>
+    </w:lvl>
+    <w:lvl w:ilvl="4" w:tplc="04190003" w:tentative="1">
+      <w:start w:val="1"/>
+      <w:numFmt w:val="bullet"/>
+      <w:lvlText w:val="o"/>
+      <w:lvlJc w:val="left"/>
+      <w:pPr>
+        <w:ind w:left="4236" w:hanging="360"/>
+      </w:pPr>
+      <w:rPr>
+        <w:rFonts w:ascii="Courier New" w:hAnsi="Courier New" w:cs="Courier New" w:hint="default"/>
+      </w:rPr>
+    </w:lvl>
+    <w:lvl w:ilvl="5" w:tplc="04190005" w:tentative="1">
+      <w:start w:val="1"/>
+      <w:numFmt w:val="bullet"/>
+      <w:lvlText w:val=""/>
+      <w:lvlJc w:val="left"/>
+      <w:pPr>
+        <w:ind w:left="4956" w:hanging="360"/>
+      </w:pPr>
+      <w:rPr>
+        <w:rFonts w:ascii="Wingdings" w:hAnsi="Wingdings" w:hint="default"/>
+      </w:rPr>
+    </w:lvl>
+    <w:lvl w:ilvl="6" w:tplc="04190001" w:tentative="1">
+      <w:start w:val="1"/>
+      <w:numFmt w:val="bullet"/>
+      <w:lvlText w:val=""/>
+      <w:lvlJc w:val="left"/>
+      <w:pPr>
+        <w:ind w:left="5676" w:hanging="360"/>
+      </w:pPr>
+      <w:rPr>
+        <w:rFonts w:ascii="Symbol" w:hAnsi="Symbol" w:hint="default"/>
+      </w:rPr>
+    </w:lvl>
+    <w:lvl w:ilvl="7" w:tplc="04190003" w:tentative="1">
+      <w:start w:val="1"/>
+      <w:numFmt w:val="bullet"/>
+      <w:lvlText w:val="o"/>
+      <w:lvlJc w:val="left"/>
+      <w:pPr>
+        <w:ind w:left="6396" w:hanging="360"/>
+      </w:pPr>
+      <w:rPr>
+        <w:rFonts w:ascii="Courier New" w:hAnsi="Courier New" w:cs="Courier New" w:hint="default"/>
+      </w:rPr>
+    </w:lvl>
+    <w:lvl w:ilvl="8" w:tplc="04190005" w:tentative="1">
+      <w:start w:val="1"/>
+      <w:numFmt w:val="bullet"/>
+      <w:lvlText w:val=""/>
+      <w:lvlJc w:val="left"/>
+      <w:pPr>
+        <w:ind w:left="7116" w:hanging="360"/>
+      </w:pPr>
+      <w:rPr>
+        <w:rFonts w:ascii="Wingdings" w:hAnsi="Wingdings" w:hint="default"/>
+      </w:rPr>
+    </w:lvl>
+  </w:abstractNum>
+  <w:abstractNum w:abstractNumId="11" w15:restartNumberingAfterBreak="0">
     <w:nsid w:val="6AEE0854"/>
     <w:multiLevelType w:val="hybridMultilevel"/>
     <w:tmpl w:val="C96A5EAE"/>
@@ -2823,7 +3077,7 @@
       </w:rPr>
     </w:lvl>
   </w:abstractNum>
-  <w:abstractNum w:abstractNumId="11" w15:restartNumberingAfterBreak="0">
+  <w:abstractNum w:abstractNumId="12" w15:restartNumberingAfterBreak="0">
     <w:nsid w:val="6BD80FF7"/>
     <w:multiLevelType w:val="hybridMultilevel"/>
     <w:tmpl w:val="73B6926E"/>
@@ -2937,10 +3191,10 @@
     </w:lvl>
   </w:abstractNum>
   <w:num w:numId="1" w16cid:durableId="1013607443">
-    <w:abstractNumId w:val="10"/>
+    <w:abstractNumId w:val="11"/>
   </w:num>
   <w:num w:numId="2" w16cid:durableId="554196864">
-    <w:abstractNumId w:val="11"/>
+    <w:abstractNumId w:val="12"/>
   </w:num>
   <w:num w:numId="3" w16cid:durableId="1183939959">
     <w:abstractNumId w:val="1"/>
@@ -2971,6 +3225,9 @@
   </w:num>
   <w:num w:numId="12" w16cid:durableId="117333523">
     <w:abstractNumId w:val="5"/>
+  </w:num>
+  <w:num w:numId="13" w16cid:durableId="1687630096">
+    <w:abstractNumId w:val="10"/>
   </w:num>
 </w:numbering>
 </file>
@@ -3718,4 +3975,16 @@
     </a:ext>
   </a:extLst>
 </a:theme>
+</file>
+
+<file path=customXml/item1.xml><?xml version="1.0" encoding="utf-8"?>
+<b:Sources xmlns:b="http://schemas.openxmlformats.org/officeDocument/2006/bibliography" xmlns="http://schemas.openxmlformats.org/officeDocument/2006/bibliography" SelectedStyle="\APASixthEditionOfficeOnline.xsl" StyleName="APA" Version="6"/>
+</file>
+
+<file path=customXml/itemProps1.xml><?xml version="1.0" encoding="utf-8"?>
+<ds:datastoreItem xmlns:ds="http://schemas.openxmlformats.org/officeDocument/2006/customXml" ds:itemID="{EAD06CD0-4365-4807-B456-B57A73958156}">
+  <ds:schemaRefs>
+    <ds:schemaRef ds:uri="http://schemas.openxmlformats.org/officeDocument/2006/bibliography"/>
+  </ds:schemaRefs>
+</ds:datastoreItem>
 </file>
</xml_diff>